<commit_message>
Added some thoughts in the doc file
</commit_message>
<xml_diff>
--- a/DOCs/Tech_documentation.docx
+++ b/DOCs/Tech_documentation.docx
@@ -1,6 +1,6 @@
 
 <file path=word/document.xml><?xml version="1.0" encoding="utf-8"?>
-<w:document xmlns:o="urn:schemas-microsoft-com:office:office" xmlns:r="http://schemas.openxmlformats.org/officeDocument/2006/relationships" xmlns:v="urn:schemas-microsoft-com:vml" xmlns:w="http://schemas.openxmlformats.org/wordprocessingml/2006/main" xmlns:w10="urn:schemas-microsoft-com:office:word" xmlns:wp="http://schemas.openxmlformats.org/drawingml/2006/wordprocessingDrawing">
+<w:document xmlns:o="urn:schemas-microsoft-com:office:office" xmlns:r="http://schemas.openxmlformats.org/officeDocument/2006/relationships" xmlns:v="urn:schemas-microsoft-com:vml" xmlns:w="http://schemas.openxmlformats.org/wordprocessingml/2006/main" xmlns:w10="urn:schemas-microsoft-com:office:word" xmlns:wp="http://schemas.openxmlformats.org/drawingml/2006/wordprocessingDrawing" xmlns:wps="http://schemas.microsoft.com/office/word/2010/wordprocessingShape" xmlns:wpg="http://schemas.microsoft.com/office/word/2010/wordprocessingGroup" xmlns:mc="http://schemas.openxmlformats.org/markup-compatibility/2006" xmlns:wp14="http://schemas.microsoft.com/office/word/2010/wordprocessingDrawing" xmlns:w14="http://schemas.microsoft.com/office/word/2010/wordml" mc:Ignorable="w14 wp14">
   <w:body>
     <w:p>
       <w:pPr>
@@ -12,6 +12,35 @@
         <w:t>Depending on the user roles their interface will change and they will see additional features in their interface.</w:t>
       </w:r>
     </w:p>
+    <w:p>
+      <w:pPr>
+        <w:pStyle w:val="Normal"/>
+        <w:rPr/>
+      </w:pPr>
+      <w:r>
+        <w:rPr/>
+      </w:r>
+    </w:p>
+    <w:p>
+      <w:pPr>
+        <w:pStyle w:val="Normal"/>
+        <w:rPr/>
+      </w:pPr>
+      <w:r>
+        <w:rPr/>
+        <w:t>Text file for contact data of the contacts</w:t>
+      </w:r>
+    </w:p>
+    <w:p>
+      <w:pPr>
+        <w:pStyle w:val="Normal"/>
+        <w:rPr/>
+      </w:pPr>
+      <w:r>
+        <w:rPr/>
+        <w:t>Will be synchronized with the database on the server(s) when connected to the internet (in settings: synchronize only when connected via WiFi)</w:t>
+      </w:r>
+    </w:p>
     <w:sectPr>
       <w:type w:val="nextPage"/>
       <w:pgSz w:w="12240" w:h="15840"/>
@@ -19,18 +48,18 @@
       <w:pgNumType w:fmt="decimal"/>
       <w:formProt w:val="false"/>
       <w:textDirection w:val="lrTb"/>
+      <w:docGrid w:type="default" w:linePitch="100" w:charSpace="0"/>
     </w:sectPr>
   </w:body>
 </w:document>
 </file>
 
 <file path=word/styles.xml><?xml version="1.0" encoding="utf-8"?>
-<w:styles xmlns:w="http://schemas.openxmlformats.org/wordprocessingml/2006/main">
+<w:styles xmlns:w="http://schemas.openxmlformats.org/wordprocessingml/2006/main" xmlns:w14="http://schemas.microsoft.com/office/word/2010/wordml" xmlns:mc="http://schemas.openxmlformats.org/markup-compatibility/2006" mc:Ignorable="w14">
   <w:docDefaults>
     <w:rPrDefault>
       <w:rPr>
         <w:rFonts w:ascii="Liberation Serif" w:hAnsi="Liberation Serif" w:eastAsia="Droid Sans Fallback" w:cs="FreeSans"/>
-        <w:sz w:val="24"/>
         <w:szCs w:val="24"/>
         <w:lang w:val="en-GB" w:eastAsia="zh-CN" w:bidi="hi-IN"/>
       </w:rPr>
@@ -41,13 +70,18 @@
   </w:docDefaults>
   <w:style w:type="paragraph" w:styleId="Normal">
     <w:name w:val="Normal"/>
+    <w:qFormat/>
     <w:pPr>
       <w:widowControl w:val="false"/>
       <w:suppressAutoHyphens w:val="true"/>
+      <w:bidi w:val="0"/>
+      <w:spacing w:before="0" w:after="0"/>
+      <w:jc w:val="left"/>
     </w:pPr>
     <w:rPr>
       <w:rFonts w:ascii="Liberation Serif" w:hAnsi="Liberation Serif" w:eastAsia="Droid Sans Fallback" w:cs="FreeSans"/>
       <w:color w:val="auto"/>
+      <w:kern w:val="0"/>
       <w:sz w:val="24"/>
       <w:szCs w:val="24"/>
       <w:lang w:val="en-GB" w:eastAsia="zh-CN" w:bidi="hi-IN"/>
@@ -57,8 +91,9 @@
     <w:name w:val="Heading"/>
     <w:basedOn w:val="Normal"/>
     <w:next w:val="TextBody"/>
+    <w:qFormat/>
     <w:pPr>
-      <w:keepNext/>
+      <w:keepNext w:val="true"/>
       <w:spacing w:before="240" w:after="120"/>
     </w:pPr>
     <w:rPr>
@@ -68,7 +103,7 @@
     </w:rPr>
   </w:style>
   <w:style w:type="paragraph" w:styleId="TextBody">
-    <w:name w:val="Text Body"/>
+    <w:name w:val="Body Text"/>
     <w:basedOn w:val="Normal"/>
     <w:pPr>
       <w:spacing w:lineRule="auto" w:line="288" w:before="0" w:after="140"/>
@@ -86,6 +121,7 @@
   <w:style w:type="paragraph" w:styleId="Caption">
     <w:name w:val="Caption"/>
     <w:basedOn w:val="Normal"/>
+    <w:qFormat/>
     <w:pPr>
       <w:suppressLineNumbers/>
       <w:spacing w:before="120" w:after="120"/>
@@ -101,6 +137,7 @@
   <w:style w:type="paragraph" w:styleId="Index">
     <w:name w:val="Index"/>
     <w:basedOn w:val="Normal"/>
+    <w:qFormat/>
     <w:pPr>
       <w:suppressLineNumbers/>
     </w:pPr>

</xml_diff>